<commit_message>
some changes in tensorflow and keras versions for compatibility in azure? probably rollback later
</commit_message>
<xml_diff>
--- a/Azure Notes.docx
+++ b/Azure Notes.docx
@@ -106,6 +106,26 @@
           <w:rFonts w:ascii="Helvetica Light" w:hAnsi="Helvetica Light"/>
         </w:rPr>
         <w:t xml:space="preserve"> </w:t>
+      </w:r>
+    </w:p>
+    <w:p>
+      <w:pPr>
+        <w:rPr>
+          <w:rFonts w:ascii="Helvetica Light" w:hAnsi="Helvetica Light"/>
+        </w:rPr>
+      </w:pPr>
+    </w:p>
+    <w:p>
+      <w:pPr>
+        <w:rPr>
+          <w:rFonts w:ascii="Helvetica Light" w:hAnsi="Helvetica Light"/>
+        </w:rPr>
+      </w:pPr>
+      <w:r>
+        <w:rPr>
+          <w:rFonts w:ascii="Helvetica Light" w:hAnsi="Helvetica Light"/>
+        </w:rPr>
+        <w:t>Student account does not have access to a lot of vm models. Seems like the only model available to a student is a 6 core tesla k80 model. Ironic.</w:t>
       </w:r>
     </w:p>
     <w:sectPr>

</xml_diff>